<commit_message>
Added item properties and the items inside each room.
</commit_message>
<xml_diff>
--- a/Game Design/Game Storyline with Maze Version 1.docx
+++ b/Game Design/Game Storyline with Maze Version 1.docx
@@ -62,702 +62,692 @@
           <w:b/>
           <w:bCs/>
         </w:rPr>
-        <w:t>Score (), Get/Take (</w:t>
-      </w:r>
-      <w:r>
-        <w:rPr>
-          <w:b/>
-          <w:bCs/>
-        </w:rPr>
-        <w:t>Item</w:t>
-      </w:r>
-      <w:r>
-        <w:rPr>
-          <w:b/>
-          <w:bCs/>
-        </w:rPr>
-        <w:t xml:space="preserve">), </w:t>
-      </w:r>
-      <w:r>
-        <w:rPr>
-          <w:b/>
-          <w:bCs/>
-        </w:rPr>
-        <w:t xml:space="preserve">Examine (Item, Moveable, Openable), </w:t>
-      </w:r>
-      <w:r>
-        <w:rPr>
-          <w:b/>
-          <w:bCs/>
-          <w:color w:val="00B050"/>
-        </w:rPr>
-        <w:t>Drop (Item)</w:t>
-      </w:r>
-      <w:r>
-        <w:rPr>
-          <w:b/>
-          <w:bCs/>
-        </w:rPr>
-        <w:t>, Open (Openable), Inventory (), Eat (Food)</w:t>
-      </w:r>
-      <w:r>
-        <w:rPr>
-          <w:b/>
-          <w:bCs/>
-        </w:rPr>
-        <w:t xml:space="preserve">, </w:t>
-      </w:r>
-      <w:r>
-        <w:rPr>
-          <w:b/>
-          <w:bCs/>
-        </w:rPr>
-        <w:t xml:space="preserve">Give/Hand(Item), </w:t>
-      </w:r>
-      <w:r>
-        <w:rPr>
-          <w:b/>
-          <w:bCs/>
-        </w:rPr>
-        <w:t>Release/Free(Creature)</w:t>
-      </w:r>
-      <w:r>
-        <w:rPr>
-          <w:b/>
-          <w:bCs/>
-        </w:rPr>
-        <w:t>, Use (Key - Item)</w:t>
-      </w:r>
-    </w:p>
-    <w:p>
-      <w:pPr>
-        <w:pStyle w:val="ListParagraph"/>
-        <w:numPr>
-          <w:ilvl w:val="0"/>
-          <w:numId w:val="2"/>
-        </w:numPr>
-        <w:rPr>
-          <w:b/>
-          <w:bCs/>
-          <w:color w:val="7030A0"/>
-        </w:rPr>
-      </w:pPr>
-      <w:r>
-        <w:rPr>
-          <w:b/>
-          <w:bCs/>
-          <w:color w:val="7030A0"/>
-        </w:rPr>
-        <w:t xml:space="preserve">If these commands </w:t>
-      </w:r>
-      <w:r>
-        <w:rPr>
-          <w:b/>
-          <w:bCs/>
-          <w:color w:val="7030A0"/>
-        </w:rPr>
-        <w:t>are</w:t>
-      </w:r>
-      <w:r>
-        <w:rPr>
-          <w:b/>
-          <w:bCs/>
-          <w:color w:val="7030A0"/>
-        </w:rPr>
-        <w:t xml:space="preserve"> not any of the actions you can take in a certain room, then the “help info command” is called</w:t>
-      </w:r>
-    </w:p>
-    <w:p>
-      <w:pPr>
-        <w:pStyle w:val="ListParagraph"/>
-        <w:numPr>
-          <w:ilvl w:val="0"/>
-          <w:numId w:val="2"/>
-        </w:numPr>
-        <w:rPr>
-          <w:b/>
-          <w:bCs/>
-          <w:color w:val="7030A0"/>
-        </w:rPr>
-      </w:pPr>
-      <w:r>
-        <w:rPr>
-          <w:b/>
-          <w:bCs/>
-          <w:color w:val="7030A0"/>
-        </w:rPr>
-        <w:t>When the user inputs a command missing an object target, then the “help info command” is called</w:t>
-      </w:r>
-    </w:p>
-    <w:p>
-      <w:pPr>
-        <w:pStyle w:val="ListParagraph"/>
-        <w:numPr>
-          <w:ilvl w:val="0"/>
-          <w:numId w:val="2"/>
-        </w:numPr>
-        <w:rPr>
-          <w:b/>
-          <w:bCs/>
-          <w:color w:val="7030A0"/>
-        </w:rPr>
-      </w:pPr>
-      <w:r>
-        <w:rPr>
-          <w:b/>
-          <w:bCs/>
-          <w:color w:val="7030A0"/>
-        </w:rPr>
-        <w:t>When the user inputs a command missing a defined verb, then the “help info command” is called</w:t>
-      </w:r>
-    </w:p>
-    <w:p>
-      <w:pPr>
-        <w:pStyle w:val="ListParagraph"/>
-        <w:numPr>
-          <w:ilvl w:val="0"/>
-          <w:numId w:val="2"/>
-        </w:numPr>
-        <w:rPr>
-          <w:b/>
-          <w:bCs/>
-          <w:color w:val="7030A0"/>
-        </w:rPr>
-      </w:pPr>
-      <w:r>
-        <w:rPr>
-          <w:b/>
-          <w:bCs/>
-          <w:color w:val="7030A0"/>
-        </w:rPr>
-        <w:t>When the user inputs an unknown command, then the “help info command” is called</w:t>
-      </w:r>
-    </w:p>
-    <w:p>
-      <w:pPr>
-        <w:rPr>
-          <w:b/>
-          <w:bCs/>
-          <w:u w:val="single"/>
-        </w:rPr>
-      </w:pPr>
-      <w:r>
-        <w:rPr>
-          <w:b/>
-          <w:bCs/>
-          <w:u w:val="single"/>
-        </w:rPr>
-        <w:t>Goal</w:t>
-      </w:r>
-      <w:r>
-        <w:rPr>
-          <w:b/>
-          <w:bCs/>
-          <w:u w:val="single"/>
-        </w:rPr>
-        <w:t xml:space="preserve"> of the game</w:t>
-      </w:r>
-      <w:r>
-        <w:rPr>
-          <w:b/>
-          <w:bCs/>
-          <w:u w:val="single"/>
-        </w:rPr>
-        <w:t xml:space="preserve">: </w:t>
-      </w:r>
-    </w:p>
-    <w:p>
-      <w:pPr>
-        <w:pStyle w:val="ListParagraph"/>
-        <w:numPr>
-          <w:ilvl w:val="0"/>
-          <w:numId w:val="1"/>
-        </w:numPr>
-        <w:rPr>
-          <w:b/>
-          <w:bCs/>
-        </w:rPr>
-      </w:pPr>
-      <w:r>
-        <w:rPr>
-          <w:b/>
-          <w:bCs/>
-        </w:rPr>
-        <w:t>Goal</w:t>
-      </w:r>
-    </w:p>
-    <w:p>
-      <w:pPr>
-        <w:pStyle w:val="ListParagraph"/>
-        <w:numPr>
-          <w:ilvl w:val="1"/>
-          <w:numId w:val="1"/>
-        </w:numPr>
-        <w:rPr>
-          <w:b/>
-          <w:bCs/>
-        </w:rPr>
-      </w:pPr>
-      <w:r>
-        <w:rPr>
-          <w:b/>
-          <w:bCs/>
-        </w:rPr>
-        <w:t>Player is</w:t>
-      </w:r>
-      <w:r>
-        <w:rPr>
-          <w:b/>
-          <w:bCs/>
-        </w:rPr>
-        <w:t xml:space="preserve"> trying to find the key which is found in one of the rooms to set the bird free. </w:t>
-      </w:r>
-      <w:r>
-        <w:rPr>
-          <w:b/>
-          <w:bCs/>
-        </w:rPr>
-        <w:t xml:space="preserve">Player </w:t>
-      </w:r>
-      <w:r>
-        <w:rPr>
-          <w:b/>
-          <w:bCs/>
-        </w:rPr>
-        <w:t>must</w:t>
-      </w:r>
-      <w:r>
-        <w:rPr>
-          <w:b/>
-          <w:bCs/>
-        </w:rPr>
-        <w:t xml:space="preserve"> enter the </w:t>
-      </w:r>
-      <w:r>
-        <w:rPr>
-          <w:b/>
-          <w:bCs/>
-        </w:rPr>
-        <w:t>lounge</w:t>
-      </w:r>
-      <w:r>
-        <w:rPr>
-          <w:b/>
-          <w:bCs/>
-        </w:rPr>
-        <w:t xml:space="preserve"> room and grab the donut to </w:t>
-      </w:r>
-      <w:r>
-        <w:rPr>
-          <w:b/>
-          <w:bCs/>
-        </w:rPr>
-        <w:t xml:space="preserve">kill the dean. Then, the player must grab the donut and </w:t>
-      </w:r>
-    </w:p>
-    <w:p>
-      <w:pPr>
-        <w:pStyle w:val="ListParagraph"/>
-        <w:numPr>
-          <w:ilvl w:val="0"/>
-          <w:numId w:val="1"/>
-        </w:numPr>
-        <w:rPr>
-          <w:b/>
-          <w:bCs/>
-        </w:rPr>
-      </w:pPr>
-      <w:r>
-        <w:rPr>
-          <w:b/>
-          <w:bCs/>
-        </w:rPr>
-        <w:t>Other Instructions:</w:t>
-      </w:r>
-    </w:p>
-    <w:p>
-      <w:pPr>
-        <w:pStyle w:val="ListParagraph"/>
-        <w:numPr>
-          <w:ilvl w:val="1"/>
-          <w:numId w:val="1"/>
-        </w:numPr>
-        <w:rPr>
-          <w:b/>
-          <w:bCs/>
-        </w:rPr>
-      </w:pPr>
-      <w:r>
-        <w:rPr>
-          <w:b/>
-          <w:bCs/>
-        </w:rPr>
-        <w:t>Each door will have its own status: either freshman, sophomore, or junior, or senior. The player will pick up these badges along the way to open the door and get to a new room.</w:t>
-      </w:r>
-    </w:p>
-    <w:p>
-      <w:pPr>
-        <w:pStyle w:val="ListParagraph"/>
-        <w:numPr>
-          <w:ilvl w:val="1"/>
-          <w:numId w:val="1"/>
-        </w:numPr>
-        <w:rPr>
-          <w:b/>
-          <w:bCs/>
-        </w:rPr>
-      </w:pPr>
-      <w:r>
-        <w:rPr>
-          <w:b/>
-          <w:bCs/>
-        </w:rPr>
-        <w:t>If the room has a null cardinal, the user will be given the feedback stating “Cannot move here”</w:t>
-      </w:r>
-    </w:p>
-    <w:p>
-      <w:pPr>
-        <w:pStyle w:val="ListParagraph"/>
-        <w:numPr>
-          <w:ilvl w:val="1"/>
-          <w:numId w:val="1"/>
-        </w:numPr>
-        <w:rPr>
-          <w:b/>
-          <w:bCs/>
-        </w:rPr>
-      </w:pPr>
-      <w:r>
-        <w:rPr>
-          <w:b/>
-          <w:bCs/>
-        </w:rPr>
-        <w:t>All look(direction) commands will return the description of the room the player is in.</w:t>
-      </w:r>
-    </w:p>
-    <w:p>
-      <w:pPr>
-        <w:rPr>
-          <w:b/>
-          <w:bCs/>
-          <w:u w:val="single"/>
-        </w:rPr>
-      </w:pPr>
-      <w:r>
-        <w:rPr>
-          <w:b/>
-          <w:bCs/>
-          <w:u w:val="single"/>
-        </w:rPr>
-        <w:t xml:space="preserve">Room 1: </w:t>
-      </w:r>
-      <w:r>
-        <w:rPr>
-          <w:b/>
-          <w:bCs/>
-          <w:u w:val="single"/>
-        </w:rPr>
-        <w:t>Entrance</w:t>
-      </w:r>
-    </w:p>
-    <w:p>
-      <w:pPr>
-        <w:pStyle w:val="ListParagraph"/>
-        <w:numPr>
-          <w:ilvl w:val="0"/>
-          <w:numId w:val="1"/>
-        </w:numPr>
-        <w:rPr>
-          <w:b/>
-          <w:bCs/>
-          <w:u w:val="single"/>
-        </w:rPr>
-      </w:pPr>
-      <w:r>
-        <w:rPr>
-          <w:b/>
-          <w:bCs/>
-        </w:rPr>
-        <w:t xml:space="preserve">Main </w:t>
-      </w:r>
-      <w:r>
-        <w:rPr>
-          <w:b/>
-          <w:bCs/>
-        </w:rPr>
-        <w:t>Description</w:t>
-      </w:r>
-      <w:r>
-        <w:rPr>
-          <w:b/>
-          <w:bCs/>
-        </w:rPr>
-        <w:t>:</w:t>
-      </w:r>
-    </w:p>
-    <w:p>
-      <w:pPr>
-        <w:pStyle w:val="ListParagraph"/>
-        <w:numPr>
-          <w:ilvl w:val="1"/>
-          <w:numId w:val="1"/>
-        </w:numPr>
-        <w:rPr>
-          <w:b/>
-          <w:bCs/>
-          <w:u w:val="single"/>
-        </w:rPr>
-      </w:pPr>
-      <w:r>
-        <w:rPr>
-          <w:b/>
-          <w:bCs/>
-          <w:color w:val="FF0000"/>
-        </w:rPr>
-        <w:t>Welcome the campus entrance! You are in the student success building. There are walls on the north and south ends of the room.</w:t>
-      </w:r>
-      <w:r>
-        <w:rPr>
-          <w:b/>
-          <w:bCs/>
-          <w:color w:val="FF0000"/>
-        </w:rPr>
-        <w:t xml:space="preserve"> </w:t>
-      </w:r>
-      <w:r>
-        <w:rPr>
-          <w:b/>
-          <w:bCs/>
-          <w:color w:val="FF0000"/>
-        </w:rPr>
-        <w:t>There is a door in the east and a trail in the west.</w:t>
-      </w:r>
-      <w:r>
-        <w:rPr>
-          <w:b/>
-          <w:bCs/>
-          <w:color w:val="FF0000"/>
-        </w:rPr>
-        <w:t xml:space="preserve"> </w:t>
-      </w:r>
-      <w:r>
-        <w:rPr>
-          <w:b/>
-          <w:bCs/>
-          <w:color w:val="FF0000"/>
-        </w:rPr>
-        <w:t xml:space="preserve">You noticed the following items </w:t>
-      </w:r>
-      <w:r>
-        <w:rPr>
-          <w:b/>
-          <w:bCs/>
-          <w:color w:val="FF0000"/>
-        </w:rPr>
-        <w:t>–</w:t>
-      </w:r>
-      <w:r>
-        <w:rPr>
-          <w:b/>
-          <w:bCs/>
-          <w:color w:val="FF0000"/>
-        </w:rPr>
-        <w:t xml:space="preserve"> </w:t>
-      </w:r>
-    </w:p>
-    <w:p>
-      <w:pPr>
-        <w:pStyle w:val="ListParagraph"/>
-        <w:numPr>
-          <w:ilvl w:val="0"/>
-          <w:numId w:val="1"/>
-        </w:numPr>
-        <w:rPr>
-          <w:b/>
-          <w:bCs/>
-          <w:u w:val="single"/>
-        </w:rPr>
-      </w:pPr>
-      <w:r>
-        <w:rPr>
-          <w:b/>
-          <w:bCs/>
-        </w:rPr>
-        <w:t>Items:</w:t>
-      </w:r>
-    </w:p>
-    <w:p>
-      <w:pPr>
-        <w:pStyle w:val="ListParagraph"/>
-        <w:numPr>
-          <w:ilvl w:val="1"/>
-          <w:numId w:val="1"/>
-        </w:numPr>
-        <w:spacing w:line="256" w:lineRule="auto"/>
-        <w:rPr>
-          <w:b/>
-          <w:bCs/>
-        </w:rPr>
-      </w:pPr>
-      <w:r>
-        <w:rPr>
-          <w:b/>
-          <w:bCs/>
-        </w:rPr>
-        <w:t>Paper</w:t>
-      </w:r>
-    </w:p>
-    <w:p>
-      <w:pPr>
-        <w:pStyle w:val="ListParagraph"/>
-        <w:numPr>
-          <w:ilvl w:val="1"/>
-          <w:numId w:val="1"/>
-        </w:numPr>
-        <w:spacing w:line="256" w:lineRule="auto"/>
-        <w:rPr>
-          <w:b/>
-          <w:bCs/>
-        </w:rPr>
-      </w:pPr>
-      <w:r>
-        <w:rPr>
-          <w:b/>
-          <w:bCs/>
-        </w:rPr>
-        <w:t>Birdcage</w:t>
-      </w:r>
-    </w:p>
-    <w:p>
-      <w:pPr>
-        <w:pStyle w:val="ListParagraph"/>
-        <w:numPr>
-          <w:ilvl w:val="1"/>
-          <w:numId w:val="1"/>
-        </w:numPr>
-        <w:spacing w:line="256" w:lineRule="auto"/>
-        <w:rPr>
-          <w:b/>
-          <w:bCs/>
-        </w:rPr>
-      </w:pPr>
-      <w:r>
-        <w:rPr>
-          <w:b/>
-          <w:bCs/>
-        </w:rPr>
-        <w:t>Freshman Badge (Used to open the door East of the Entrance Room)</w:t>
-      </w:r>
-    </w:p>
-    <w:p>
-      <w:pPr>
-        <w:pStyle w:val="ListParagraph"/>
-        <w:numPr>
-          <w:ilvl w:val="0"/>
-          <w:numId w:val="1"/>
-        </w:numPr>
-        <w:rPr>
-          <w:b/>
-          <w:bCs/>
-        </w:rPr>
-      </w:pPr>
-      <w:r>
-        <w:rPr>
-          <w:b/>
-          <w:bCs/>
-        </w:rPr>
-        <w:t>Actions you can take in this room:</w:t>
-      </w:r>
-    </w:p>
-    <w:p>
-      <w:pPr>
-        <w:pStyle w:val="ListParagraph"/>
-        <w:numPr>
-          <w:ilvl w:val="1"/>
-          <w:numId w:val="1"/>
-        </w:numPr>
-        <w:rPr>
-          <w:b/>
-          <w:bCs/>
-        </w:rPr>
-      </w:pPr>
-      <w:r>
-        <w:rPr>
-          <w:b/>
-          <w:bCs/>
-        </w:rPr>
-        <w:t xml:space="preserve">Go/Move(Direction), Look(Direction), Get/Take(Paper), </w:t>
-      </w:r>
-      <w:r>
-        <w:rPr>
-          <w:b/>
-          <w:bCs/>
-        </w:rPr>
-        <w:t>Get/Take(</w:t>
-      </w:r>
-      <w:r>
-        <w:rPr>
-          <w:b/>
-          <w:bCs/>
-        </w:rPr>
-        <w:t>Food</w:t>
-      </w:r>
-      <w:r>
-        <w:rPr>
-          <w:b/>
-          <w:bCs/>
-        </w:rPr>
-        <w:t xml:space="preserve">), </w:t>
-      </w:r>
-      <w:r>
-        <w:rPr>
-          <w:b/>
-          <w:bCs/>
-        </w:rPr>
-        <w:t>Open(Cage), Examine(Paper), Examine(Cage), Examine(</w:t>
-      </w:r>
-      <w:r>
-        <w:rPr>
-          <w:b/>
-          <w:bCs/>
-        </w:rPr>
-        <w:t>Bird</w:t>
-      </w:r>
-      <w:r>
-        <w:rPr>
-          <w:b/>
-          <w:bCs/>
-        </w:rPr>
-        <w:t>), Inventory(),</w:t>
-      </w:r>
-      <w:r>
-        <w:rPr>
-          <w:b/>
-          <w:bCs/>
-        </w:rPr>
-        <w:t xml:space="preserve"> Open(Cage)</w:t>
+        <w:t>Score (), Get/Take</w:t>
+      </w:r>
+      <w:r>
+        <w:rPr>
+          <w:b/>
+          <w:bCs/>
+        </w:rPr>
+        <w:t>/Store</w:t>
       </w:r>
       <w:bookmarkStart w:id="0" w:name="_GoBack"/>
       <w:bookmarkEnd w:id="0"/>
-    </w:p>
-    <w:p>
-      <w:pPr>
-        <w:pStyle w:val="ListParagraph"/>
-        <w:numPr>
-          <w:ilvl w:val="0"/>
-          <w:numId w:val="1"/>
-        </w:numPr>
-        <w:rPr>
-          <w:b/>
-          <w:bCs/>
-        </w:rPr>
-      </w:pPr>
-      <w:r>
-        <w:rPr>
-          <w:b/>
-          <w:bCs/>
-        </w:rPr>
-        <w:t>Go/Mo</w:t>
+      <w:r>
+        <w:rPr>
+          <w:b/>
+          <w:bCs/>
+        </w:rPr>
+        <w:t xml:space="preserve"> (</w:t>
+      </w:r>
+      <w:r>
+        <w:rPr>
+          <w:b/>
+          <w:bCs/>
+        </w:rPr>
+        <w:t>Item</w:t>
+      </w:r>
+      <w:r>
+        <w:rPr>
+          <w:b/>
+          <w:bCs/>
+        </w:rPr>
+        <w:t xml:space="preserve">), </w:t>
+      </w:r>
+      <w:r>
+        <w:rPr>
+          <w:b/>
+          <w:bCs/>
+        </w:rPr>
+        <w:t xml:space="preserve">Examine (Item, Moveable, Openable), </w:t>
+      </w:r>
+      <w:r>
+        <w:rPr>
+          <w:b/>
+          <w:bCs/>
+          <w:color w:val="00B050"/>
+        </w:rPr>
+        <w:t>Drop (Item)</w:t>
+      </w:r>
+      <w:r>
+        <w:rPr>
+          <w:b/>
+          <w:bCs/>
+        </w:rPr>
+        <w:t>, Open (Openable), Inventory (), Eat (Food)</w:t>
+      </w:r>
+      <w:r>
+        <w:rPr>
+          <w:b/>
+          <w:bCs/>
+        </w:rPr>
+        <w:t xml:space="preserve">, </w:t>
+      </w:r>
+      <w:r>
+        <w:rPr>
+          <w:b/>
+          <w:bCs/>
+        </w:rPr>
+        <w:t xml:space="preserve">Give/Hand(Item), </w:t>
+      </w:r>
+      <w:r>
+        <w:rPr>
+          <w:b/>
+          <w:bCs/>
+        </w:rPr>
+        <w:t>Release/Free(Creature)</w:t>
+      </w:r>
+      <w:r>
+        <w:rPr>
+          <w:b/>
+          <w:bCs/>
+        </w:rPr>
+        <w:t>, Use (Key - Item)</w:t>
+      </w:r>
+    </w:p>
+    <w:p>
+      <w:pPr>
+        <w:pStyle w:val="ListParagraph"/>
+        <w:numPr>
+          <w:ilvl w:val="0"/>
+          <w:numId w:val="2"/>
+        </w:numPr>
+        <w:rPr>
+          <w:b/>
+          <w:bCs/>
+          <w:color w:val="7030A0"/>
+        </w:rPr>
+      </w:pPr>
+      <w:r>
+        <w:rPr>
+          <w:b/>
+          <w:bCs/>
+          <w:color w:val="7030A0"/>
+        </w:rPr>
+        <w:t xml:space="preserve">If these commands </w:t>
+      </w:r>
+      <w:r>
+        <w:rPr>
+          <w:b/>
+          <w:bCs/>
+          <w:color w:val="7030A0"/>
+        </w:rPr>
+        <w:t>are</w:t>
+      </w:r>
+      <w:r>
+        <w:rPr>
+          <w:b/>
+          <w:bCs/>
+          <w:color w:val="7030A0"/>
+        </w:rPr>
+        <w:t xml:space="preserve"> not any of the actions you can take in a certain room, then the “help info command” is called</w:t>
+      </w:r>
+    </w:p>
+    <w:p>
+      <w:pPr>
+        <w:pStyle w:val="ListParagraph"/>
+        <w:numPr>
+          <w:ilvl w:val="0"/>
+          <w:numId w:val="2"/>
+        </w:numPr>
+        <w:rPr>
+          <w:b/>
+          <w:bCs/>
+          <w:color w:val="7030A0"/>
+        </w:rPr>
+      </w:pPr>
+      <w:r>
+        <w:rPr>
+          <w:b/>
+          <w:bCs/>
+          <w:color w:val="7030A0"/>
+        </w:rPr>
+        <w:t>When the user inputs a command missing an object target, then the “help info command” is called</w:t>
+      </w:r>
+    </w:p>
+    <w:p>
+      <w:pPr>
+        <w:pStyle w:val="ListParagraph"/>
+        <w:numPr>
+          <w:ilvl w:val="0"/>
+          <w:numId w:val="2"/>
+        </w:numPr>
+        <w:rPr>
+          <w:b/>
+          <w:bCs/>
+          <w:color w:val="7030A0"/>
+        </w:rPr>
+      </w:pPr>
+      <w:r>
+        <w:rPr>
+          <w:b/>
+          <w:bCs/>
+          <w:color w:val="7030A0"/>
+        </w:rPr>
+        <w:t>When the user inputs a command missing a defined verb, then the “help info command” is called</w:t>
+      </w:r>
+    </w:p>
+    <w:p>
+      <w:pPr>
+        <w:pStyle w:val="ListParagraph"/>
+        <w:numPr>
+          <w:ilvl w:val="0"/>
+          <w:numId w:val="2"/>
+        </w:numPr>
+        <w:rPr>
+          <w:b/>
+          <w:bCs/>
+          <w:color w:val="7030A0"/>
+        </w:rPr>
+      </w:pPr>
+      <w:r>
+        <w:rPr>
+          <w:b/>
+          <w:bCs/>
+          <w:color w:val="7030A0"/>
+        </w:rPr>
+        <w:t>When the user inputs an unknown command, then the “help info command” is called</w:t>
+      </w:r>
+    </w:p>
+    <w:p>
+      <w:pPr>
+        <w:rPr>
+          <w:b/>
+          <w:bCs/>
+          <w:u w:val="single"/>
+        </w:rPr>
+      </w:pPr>
+      <w:r>
+        <w:rPr>
+          <w:b/>
+          <w:bCs/>
+          <w:u w:val="single"/>
+        </w:rPr>
+        <w:t>Goal</w:t>
+      </w:r>
+      <w:r>
+        <w:rPr>
+          <w:b/>
+          <w:bCs/>
+          <w:u w:val="single"/>
+        </w:rPr>
+        <w:t xml:space="preserve"> of the game</w:t>
+      </w:r>
+      <w:r>
+        <w:rPr>
+          <w:b/>
+          <w:bCs/>
+          <w:u w:val="single"/>
+        </w:rPr>
+        <w:t xml:space="preserve">: </w:t>
+      </w:r>
+    </w:p>
+    <w:p>
+      <w:pPr>
+        <w:pStyle w:val="ListParagraph"/>
+        <w:numPr>
+          <w:ilvl w:val="0"/>
+          <w:numId w:val="1"/>
+        </w:numPr>
+        <w:rPr>
+          <w:b/>
+          <w:bCs/>
+        </w:rPr>
+      </w:pPr>
+      <w:r>
+        <w:rPr>
+          <w:b/>
+          <w:bCs/>
+        </w:rPr>
+        <w:t>Goal</w:t>
+      </w:r>
+    </w:p>
+    <w:p>
+      <w:pPr>
+        <w:pStyle w:val="ListParagraph"/>
+        <w:numPr>
+          <w:ilvl w:val="1"/>
+          <w:numId w:val="1"/>
+        </w:numPr>
+        <w:rPr>
+          <w:b/>
+          <w:bCs/>
+        </w:rPr>
+      </w:pPr>
+      <w:r>
+        <w:rPr>
+          <w:b/>
+          <w:bCs/>
+        </w:rPr>
+        <w:t>Player is</w:t>
+      </w:r>
+      <w:r>
+        <w:rPr>
+          <w:b/>
+          <w:bCs/>
+        </w:rPr>
+        <w:t xml:space="preserve"> trying to find the key which is found in one of the rooms to set the bird free. </w:t>
+      </w:r>
+      <w:r>
+        <w:rPr>
+          <w:b/>
+          <w:bCs/>
+        </w:rPr>
+        <w:t xml:space="preserve">Player </w:t>
+      </w:r>
+      <w:r>
+        <w:rPr>
+          <w:b/>
+          <w:bCs/>
+        </w:rPr>
+        <w:t>must</w:t>
+      </w:r>
+      <w:r>
+        <w:rPr>
+          <w:b/>
+          <w:bCs/>
+        </w:rPr>
+        <w:t xml:space="preserve"> enter the </w:t>
+      </w:r>
+      <w:r>
+        <w:rPr>
+          <w:b/>
+          <w:bCs/>
+        </w:rPr>
+        <w:t>lounge</w:t>
+      </w:r>
+      <w:r>
+        <w:rPr>
+          <w:b/>
+          <w:bCs/>
+        </w:rPr>
+        <w:t xml:space="preserve"> room and grab the donut to </w:t>
+      </w:r>
+      <w:r>
+        <w:rPr>
+          <w:b/>
+          <w:bCs/>
+        </w:rPr>
+        <w:t xml:space="preserve">kill the dean. Then, the player must grab the donut and </w:t>
+      </w:r>
+    </w:p>
+    <w:p>
+      <w:pPr>
+        <w:pStyle w:val="ListParagraph"/>
+        <w:numPr>
+          <w:ilvl w:val="0"/>
+          <w:numId w:val="1"/>
+        </w:numPr>
+        <w:rPr>
+          <w:b/>
+          <w:bCs/>
+        </w:rPr>
+      </w:pPr>
+      <w:r>
+        <w:rPr>
+          <w:b/>
+          <w:bCs/>
+        </w:rPr>
+        <w:t>Other Instructions:</w:t>
+      </w:r>
+    </w:p>
+    <w:p>
+      <w:pPr>
+        <w:pStyle w:val="ListParagraph"/>
+        <w:numPr>
+          <w:ilvl w:val="1"/>
+          <w:numId w:val="1"/>
+        </w:numPr>
+        <w:rPr>
+          <w:b/>
+          <w:bCs/>
+        </w:rPr>
+      </w:pPr>
+      <w:r>
+        <w:rPr>
+          <w:b/>
+          <w:bCs/>
+        </w:rPr>
+        <w:t>Each door will have its own status: either freshman, sophomore, or junior, or senior. The player will pick up these badges along the way to open the door and get to a new room.</w:t>
+      </w:r>
+    </w:p>
+    <w:p>
+      <w:pPr>
+        <w:pStyle w:val="ListParagraph"/>
+        <w:numPr>
+          <w:ilvl w:val="1"/>
+          <w:numId w:val="1"/>
+        </w:numPr>
+        <w:rPr>
+          <w:b/>
+          <w:bCs/>
+        </w:rPr>
+      </w:pPr>
+      <w:r>
+        <w:rPr>
+          <w:b/>
+          <w:bCs/>
+        </w:rPr>
+        <w:t>If the room has a null cardinal, the user will be given the feedback stating “Cannot move here”</w:t>
+      </w:r>
+    </w:p>
+    <w:p>
+      <w:pPr>
+        <w:pStyle w:val="ListParagraph"/>
+        <w:numPr>
+          <w:ilvl w:val="1"/>
+          <w:numId w:val="1"/>
+        </w:numPr>
+        <w:rPr>
+          <w:b/>
+          <w:bCs/>
+        </w:rPr>
+      </w:pPr>
+      <w:r>
+        <w:rPr>
+          <w:b/>
+          <w:bCs/>
+        </w:rPr>
+        <w:t>All look(direction) commands will return the description of the room the player is in.</w:t>
+      </w:r>
+    </w:p>
+    <w:p>
+      <w:pPr>
+        <w:rPr>
+          <w:b/>
+          <w:bCs/>
+          <w:u w:val="single"/>
+        </w:rPr>
+      </w:pPr>
+      <w:r>
+        <w:rPr>
+          <w:b/>
+          <w:bCs/>
+          <w:u w:val="single"/>
+        </w:rPr>
+        <w:t xml:space="preserve">Room 1: </w:t>
+      </w:r>
+      <w:r>
+        <w:rPr>
+          <w:b/>
+          <w:bCs/>
+          <w:u w:val="single"/>
+        </w:rPr>
+        <w:t>Entrance</w:t>
+      </w:r>
+    </w:p>
+    <w:p>
+      <w:pPr>
+        <w:pStyle w:val="ListParagraph"/>
+        <w:numPr>
+          <w:ilvl w:val="0"/>
+          <w:numId w:val="1"/>
+        </w:numPr>
+        <w:rPr>
+          <w:b/>
+          <w:bCs/>
+          <w:u w:val="single"/>
+        </w:rPr>
+      </w:pPr>
+      <w:r>
+        <w:rPr>
+          <w:b/>
+          <w:bCs/>
+        </w:rPr>
+        <w:t xml:space="preserve">Main </w:t>
+      </w:r>
+      <w:r>
+        <w:rPr>
+          <w:b/>
+          <w:bCs/>
+        </w:rPr>
+        <w:t>Description</w:t>
+      </w:r>
+      <w:r>
+        <w:rPr>
+          <w:b/>
+          <w:bCs/>
+        </w:rPr>
+        <w:t>:</w:t>
+      </w:r>
+    </w:p>
+    <w:p>
+      <w:pPr>
+        <w:pStyle w:val="ListParagraph"/>
+        <w:numPr>
+          <w:ilvl w:val="1"/>
+          <w:numId w:val="1"/>
+        </w:numPr>
+        <w:rPr>
+          <w:b/>
+          <w:bCs/>
+          <w:u w:val="single"/>
+        </w:rPr>
+      </w:pPr>
+      <w:r>
+        <w:rPr>
+          <w:b/>
+          <w:bCs/>
+          <w:color w:val="FF0000"/>
+        </w:rPr>
+        <w:t xml:space="preserve">Welcome the campus entrance! You are in the student success building. There are walls on the north and south ends of the room. There is a door in the east and a trail in the west. You noticed the following items – </w:t>
+      </w:r>
+    </w:p>
+    <w:p>
+      <w:pPr>
+        <w:pStyle w:val="ListParagraph"/>
+        <w:numPr>
+          <w:ilvl w:val="0"/>
+          <w:numId w:val="1"/>
+        </w:numPr>
+        <w:rPr>
+          <w:b/>
+          <w:bCs/>
+          <w:u w:val="single"/>
+        </w:rPr>
+      </w:pPr>
+      <w:r>
+        <w:rPr>
+          <w:b/>
+          <w:bCs/>
+        </w:rPr>
+        <w:t>Items:</w:t>
+      </w:r>
+    </w:p>
+    <w:p>
+      <w:pPr>
+        <w:pStyle w:val="ListParagraph"/>
+        <w:numPr>
+          <w:ilvl w:val="1"/>
+          <w:numId w:val="1"/>
+        </w:numPr>
+        <w:spacing w:line="256" w:lineRule="auto"/>
+        <w:rPr>
+          <w:b/>
+          <w:bCs/>
+        </w:rPr>
+      </w:pPr>
+      <w:r>
+        <w:rPr>
+          <w:b/>
+          <w:bCs/>
+        </w:rPr>
+        <w:t>Paper</w:t>
+      </w:r>
+    </w:p>
+    <w:p>
+      <w:pPr>
+        <w:pStyle w:val="ListParagraph"/>
+        <w:numPr>
+          <w:ilvl w:val="1"/>
+          <w:numId w:val="1"/>
+        </w:numPr>
+        <w:spacing w:line="256" w:lineRule="auto"/>
+        <w:rPr>
+          <w:b/>
+          <w:bCs/>
+        </w:rPr>
+      </w:pPr>
+      <w:r>
+        <w:rPr>
+          <w:b/>
+          <w:bCs/>
+        </w:rPr>
+        <w:t>Birdcage</w:t>
+      </w:r>
+    </w:p>
+    <w:p>
+      <w:pPr>
+        <w:pStyle w:val="ListParagraph"/>
+        <w:numPr>
+          <w:ilvl w:val="1"/>
+          <w:numId w:val="1"/>
+        </w:numPr>
+        <w:spacing w:line="256" w:lineRule="auto"/>
+        <w:rPr>
+          <w:b/>
+          <w:bCs/>
+        </w:rPr>
+      </w:pPr>
+      <w:r>
+        <w:rPr>
+          <w:b/>
+          <w:bCs/>
+        </w:rPr>
+        <w:t>Freshman Badge (Used to open the door East of the Entrance Room)</w:t>
+      </w:r>
+    </w:p>
+    <w:p>
+      <w:pPr>
+        <w:pStyle w:val="ListParagraph"/>
+        <w:numPr>
+          <w:ilvl w:val="0"/>
+          <w:numId w:val="1"/>
+        </w:numPr>
+        <w:rPr>
+          <w:b/>
+          <w:bCs/>
+        </w:rPr>
+      </w:pPr>
+      <w:r>
+        <w:rPr>
+          <w:b/>
+          <w:bCs/>
+        </w:rPr>
+        <w:t>Actions you can take in this room:</w:t>
+      </w:r>
+    </w:p>
+    <w:p>
+      <w:pPr>
+        <w:pStyle w:val="ListParagraph"/>
+        <w:numPr>
+          <w:ilvl w:val="1"/>
+          <w:numId w:val="1"/>
+        </w:numPr>
+        <w:rPr>
+          <w:b/>
+          <w:bCs/>
+        </w:rPr>
+      </w:pPr>
+      <w:r>
+        <w:rPr>
+          <w:b/>
+          <w:bCs/>
+        </w:rPr>
+        <w:t>Go/</w:t>
+      </w:r>
+      <w:proofErr w:type="gramStart"/>
+      <w:r>
+        <w:rPr>
+          <w:b/>
+          <w:bCs/>
+        </w:rPr>
+        <w:t>Move(</w:t>
+      </w:r>
+      <w:proofErr w:type="gramEnd"/>
+      <w:r>
+        <w:rPr>
+          <w:b/>
+          <w:bCs/>
+        </w:rPr>
+        <w:t xml:space="preserve">Direction), Look(Direction), Get/Take(Paper), </w:t>
+      </w:r>
+      <w:r>
+        <w:rPr>
+          <w:b/>
+          <w:bCs/>
+        </w:rPr>
+        <w:t>Get/Take(</w:t>
+      </w:r>
+      <w:r>
+        <w:rPr>
+          <w:b/>
+          <w:bCs/>
+        </w:rPr>
+        <w:t>Food</w:t>
+      </w:r>
+      <w:r>
+        <w:rPr>
+          <w:b/>
+          <w:bCs/>
+        </w:rPr>
+        <w:t xml:space="preserve">), </w:t>
+      </w:r>
+      <w:r>
+        <w:rPr>
+          <w:b/>
+          <w:bCs/>
+        </w:rPr>
+        <w:t>Open(Cage), Examine(Paper), Examine(Cage), Examine(</w:t>
+      </w:r>
+      <w:r>
+        <w:rPr>
+          <w:b/>
+          <w:bCs/>
+        </w:rPr>
+        <w:t>Bird</w:t>
+      </w:r>
+      <w:r>
+        <w:rPr>
+          <w:b/>
+          <w:bCs/>
+        </w:rPr>
+        <w:t>), Inventory(),</w:t>
+      </w:r>
+      <w:r>
+        <w:rPr>
+          <w:b/>
+          <w:bCs/>
+        </w:rPr>
+        <w:t xml:space="preserve"> Open(Cage)</w:t>
+      </w:r>
+    </w:p>
+    <w:p>
+      <w:pPr>
+        <w:pStyle w:val="ListParagraph"/>
+        <w:numPr>
+          <w:ilvl w:val="0"/>
+          <w:numId w:val="1"/>
+        </w:numPr>
+        <w:rPr>
+          <w:b/>
+          <w:bCs/>
+        </w:rPr>
+      </w:pPr>
+      <w:r>
+        <w:rPr>
+          <w:b/>
+          <w:bCs/>
+        </w:rPr>
+        <w:t>Go/</w:t>
+      </w:r>
+      <w:proofErr w:type="gramStart"/>
+      <w:r>
+        <w:rPr>
+          <w:b/>
+          <w:bCs/>
+        </w:rPr>
+        <w:t>Mo</w:t>
       </w:r>
       <w:r>
         <w:rPr>
@@ -771,7 +761,15 @@
           <w:b/>
           <w:bCs/>
         </w:rPr>
-        <w:t>e(North)</w:t>
+        <w:t>e(</w:t>
+      </w:r>
+      <w:proofErr w:type="gramEnd"/>
+      <w:r>
+        <w:rPr>
+          <w:b/>
+          <w:bCs/>
+        </w:rPr>
+        <w:t>North)</w:t>
       </w:r>
       <w:r>
         <w:rPr>
@@ -806,7 +804,23 @@
           <w:b/>
           <w:bCs/>
         </w:rPr>
-        <w:t xml:space="preserve">Go/Move(South): </w:t>
+        <w:t>Go/</w:t>
+      </w:r>
+      <w:proofErr w:type="gramStart"/>
+      <w:r>
+        <w:rPr>
+          <w:b/>
+          <w:bCs/>
+        </w:rPr>
+        <w:t>Move(</w:t>
+      </w:r>
+      <w:proofErr w:type="gramEnd"/>
+      <w:r>
+        <w:rPr>
+          <w:b/>
+          <w:bCs/>
+        </w:rPr>
+        <w:t xml:space="preserve">South): </w:t>
       </w:r>
       <w:r>
         <w:rPr>
@@ -834,7 +848,23 @@
           <w:b/>
           <w:bCs/>
         </w:rPr>
-        <w:t>Go/Move(East)</w:t>
+        <w:t>Go/</w:t>
+      </w:r>
+      <w:proofErr w:type="gramStart"/>
+      <w:r>
+        <w:rPr>
+          <w:b/>
+          <w:bCs/>
+        </w:rPr>
+        <w:t>Move(</w:t>
+      </w:r>
+      <w:proofErr w:type="gramEnd"/>
+      <w:r>
+        <w:rPr>
+          <w:b/>
+          <w:bCs/>
+        </w:rPr>
+        <w:t>East)</w:t>
       </w:r>
       <w:r>
         <w:rPr>
@@ -864,6 +894,7 @@
           <w:bCs/>
         </w:rPr>
       </w:pPr>
+      <w:proofErr w:type="gramStart"/>
       <w:r>
         <w:rPr>
           <w:b/>
@@ -877,7 +908,15 @@
           <w:b/>
           <w:bCs/>
         </w:rPr>
-        <w:t>(West)</w:t>
+        <w:t>(</w:t>
+      </w:r>
+      <w:proofErr w:type="gramEnd"/>
+      <w:r>
+        <w:rPr>
+          <w:b/>
+          <w:bCs/>
+        </w:rPr>
+        <w:t>West)</w:t>
       </w:r>
       <w:r>
         <w:rPr>
@@ -944,7 +983,23 @@
           <w:b/>
           <w:bCs/>
         </w:rPr>
-        <w:t>Get/Take(Paper)</w:t>
+        <w:t>Get/</w:t>
+      </w:r>
+      <w:proofErr w:type="gramStart"/>
+      <w:r>
+        <w:rPr>
+          <w:b/>
+          <w:bCs/>
+        </w:rPr>
+        <w:t>Take(</w:t>
+      </w:r>
+      <w:proofErr w:type="gramEnd"/>
+      <w:r>
+        <w:rPr>
+          <w:b/>
+          <w:bCs/>
+        </w:rPr>
+        <w:t>Paper)</w:t>
       </w:r>
       <w:r>
         <w:rPr>
@@ -974,12 +1029,21 @@
           <w:bCs/>
         </w:rPr>
       </w:pPr>
-      <w:r>
-        <w:rPr>
-          <w:b/>
-          <w:bCs/>
-        </w:rPr>
-        <w:t xml:space="preserve">Examine(Paper): </w:t>
+      <w:proofErr w:type="gramStart"/>
+      <w:r>
+        <w:rPr>
+          <w:b/>
+          <w:bCs/>
+        </w:rPr>
+        <w:t>Examine(</w:t>
+      </w:r>
+      <w:proofErr w:type="gramEnd"/>
+      <w:r>
+        <w:rPr>
+          <w:b/>
+          <w:bCs/>
+        </w:rPr>
+        <w:t xml:space="preserve">Paper): </w:t>
       </w:r>
       <w:r>
         <w:rPr>
@@ -1002,12 +1066,21 @@
           <w:bCs/>
         </w:rPr>
       </w:pPr>
-      <w:r>
-        <w:rPr>
-          <w:b/>
-          <w:bCs/>
-        </w:rPr>
-        <w:t>Examine(Cage):</w:t>
+      <w:proofErr w:type="gramStart"/>
+      <w:r>
+        <w:rPr>
+          <w:b/>
+          <w:bCs/>
+        </w:rPr>
+        <w:t>Examine(</w:t>
+      </w:r>
+      <w:proofErr w:type="gramEnd"/>
+      <w:r>
+        <w:rPr>
+          <w:b/>
+          <w:bCs/>
+        </w:rPr>
+        <w:t>Cage):</w:t>
       </w:r>
       <w:r>
         <w:rPr>
@@ -1069,6 +1142,7 @@
           <w:bCs/>
         </w:rPr>
       </w:pPr>
+      <w:proofErr w:type="gramStart"/>
       <w:r>
         <w:rPr>
           <w:b/>
@@ -1076,6 +1150,7 @@
         </w:rPr>
         <w:t>Examine(</w:t>
       </w:r>
+      <w:proofErr w:type="gramEnd"/>
       <w:r>
         <w:rPr>
           <w:b/>
@@ -1141,12 +1216,21 @@
           <w:bCs/>
         </w:rPr>
       </w:pPr>
-      <w:r>
-        <w:rPr>
-          <w:b/>
-          <w:bCs/>
-        </w:rPr>
-        <w:t>Inventory():</w:t>
+      <w:proofErr w:type="gramStart"/>
+      <w:r>
+        <w:rPr>
+          <w:b/>
+          <w:bCs/>
+        </w:rPr>
+        <w:t>Inventory(</w:t>
+      </w:r>
+      <w:proofErr w:type="gramEnd"/>
+      <w:r>
+        <w:rPr>
+          <w:b/>
+          <w:bCs/>
+        </w:rPr>
+        <w:t>):</w:t>
       </w:r>
       <w:r>
         <w:rPr>
@@ -1176,12 +1260,21 @@
           <w:bCs/>
         </w:rPr>
       </w:pPr>
-      <w:r>
-        <w:rPr>
-          <w:b/>
-          <w:bCs/>
-        </w:rPr>
-        <w:t xml:space="preserve">Open(Cage): (If the user has the key) </w:t>
+      <w:proofErr w:type="gramStart"/>
+      <w:r>
+        <w:rPr>
+          <w:b/>
+          <w:bCs/>
+        </w:rPr>
+        <w:t>Open(</w:t>
+      </w:r>
+      <w:proofErr w:type="gramEnd"/>
+      <w:r>
+        <w:rPr>
+          <w:b/>
+          <w:bCs/>
+        </w:rPr>
+        <w:t xml:space="preserve">Cage): (If the user has the key) </w:t>
       </w:r>
       <w:r>
         <w:rPr>
@@ -1411,49 +1504,7 @@
           <w:b/>
           <w:bCs/>
         </w:rPr>
-        <w:t>You are inside the lounge room of the campus. The air smells of poison. There are empty walls on the east and south side of the room.</w:t>
-      </w:r>
-      <w:r>
-        <w:rPr>
-          <w:b/>
-          <w:bCs/>
-        </w:rPr>
-        <w:t xml:space="preserve"> </w:t>
-      </w:r>
-      <w:r>
-        <w:rPr>
-          <w:b/>
-          <w:bCs/>
-        </w:rPr>
-        <w:t>There is a hallway in the west and a door in the north.</w:t>
-      </w:r>
-      <w:r>
-        <w:rPr>
-          <w:b/>
-          <w:bCs/>
-        </w:rPr>
-        <w:t xml:space="preserve"> </w:t>
-      </w:r>
-      <w:r>
-        <w:rPr>
-          <w:b/>
-          <w:bCs/>
-        </w:rPr>
-        <w:t xml:space="preserve">You noticed the following items </w:t>
-      </w:r>
-      <w:r>
-        <w:rPr>
-          <w:b/>
-          <w:bCs/>
-        </w:rPr>
-        <w:t>–</w:t>
-      </w:r>
-      <w:r>
-        <w:rPr>
-          <w:b/>
-          <w:bCs/>
-        </w:rPr>
-        <w:t xml:space="preserve"> </w:t>
+        <w:t xml:space="preserve">You are inside the lounge room of the campus. The air smells of poison. There are empty walls on the east and south side of the room. There is a hallway in the west and a door in the north. You noticed the following items – </w:t>
       </w:r>
     </w:p>
     <w:p>
@@ -1493,27 +1544,59 @@
           <w:b/>
           <w:bCs/>
         </w:rPr>
-        <w:t>Go/Move(Direction), Look(Direction), Get/Take(Donut), Examine(Donut), Inventory(), Eat(Donut)</w:t>
-      </w:r>
-    </w:p>
-    <w:p>
-      <w:pPr>
-        <w:pStyle w:val="ListParagraph"/>
-        <w:numPr>
-          <w:ilvl w:val="0"/>
-          <w:numId w:val="1"/>
-        </w:numPr>
-        <w:rPr>
-          <w:b/>
-          <w:bCs/>
-        </w:rPr>
-      </w:pPr>
-      <w:r>
-        <w:rPr>
-          <w:b/>
-          <w:bCs/>
-        </w:rPr>
-        <w:t>Get/Take(Donut)</w:t>
+        <w:t>Go/</w:t>
+      </w:r>
+      <w:proofErr w:type="gramStart"/>
+      <w:r>
+        <w:rPr>
+          <w:b/>
+          <w:bCs/>
+        </w:rPr>
+        <w:t>Move(</w:t>
+      </w:r>
+      <w:proofErr w:type="gramEnd"/>
+      <w:r>
+        <w:rPr>
+          <w:b/>
+          <w:bCs/>
+        </w:rPr>
+        <w:t>Direction), Look(Direction), Get/Take(Donut), Examine(Donut), Inventory(), Eat(Donut)</w:t>
+      </w:r>
+    </w:p>
+    <w:p>
+      <w:pPr>
+        <w:pStyle w:val="ListParagraph"/>
+        <w:numPr>
+          <w:ilvl w:val="0"/>
+          <w:numId w:val="1"/>
+        </w:numPr>
+        <w:rPr>
+          <w:b/>
+          <w:bCs/>
+        </w:rPr>
+      </w:pPr>
+      <w:r>
+        <w:rPr>
+          <w:b/>
+          <w:bCs/>
+        </w:rPr>
+        <w:t>Get/</w:t>
+      </w:r>
+      <w:proofErr w:type="gramStart"/>
+      <w:r>
+        <w:rPr>
+          <w:b/>
+          <w:bCs/>
+        </w:rPr>
+        <w:t>Take(</w:t>
+      </w:r>
+      <w:proofErr w:type="gramEnd"/>
+      <w:r>
+        <w:rPr>
+          <w:b/>
+          <w:bCs/>
+        </w:rPr>
+        <w:t>Donut)</w:t>
       </w:r>
       <w:r>
         <w:rPr>
@@ -1543,12 +1626,21 @@
           <w:bCs/>
         </w:rPr>
       </w:pPr>
-      <w:r>
-        <w:rPr>
-          <w:b/>
-          <w:bCs/>
-        </w:rPr>
-        <w:t xml:space="preserve">Examine(Donut): </w:t>
+      <w:proofErr w:type="gramStart"/>
+      <w:r>
+        <w:rPr>
+          <w:b/>
+          <w:bCs/>
+        </w:rPr>
+        <w:t>Examine(</w:t>
+      </w:r>
+      <w:proofErr w:type="gramEnd"/>
+      <w:r>
+        <w:rPr>
+          <w:b/>
+          <w:bCs/>
+        </w:rPr>
+        <w:t xml:space="preserve">Donut): </w:t>
       </w:r>
       <w:r>
         <w:rPr>
@@ -1571,12 +1663,21 @@
           <w:bCs/>
         </w:rPr>
       </w:pPr>
-      <w:r>
-        <w:rPr>
-          <w:b/>
-          <w:bCs/>
-        </w:rPr>
-        <w:t xml:space="preserve">Eat(Donut): </w:t>
+      <w:proofErr w:type="gramStart"/>
+      <w:r>
+        <w:rPr>
+          <w:b/>
+          <w:bCs/>
+        </w:rPr>
+        <w:t>Eat(</w:t>
+      </w:r>
+      <w:proofErr w:type="gramEnd"/>
+      <w:r>
+        <w:rPr>
+          <w:b/>
+          <w:bCs/>
+        </w:rPr>
+        <w:t xml:space="preserve">Donut): </w:t>
       </w:r>
       <w:r>
         <w:rPr>
@@ -1631,7 +1732,23 @@
           <w:b/>
           <w:bCs/>
         </w:rPr>
-        <w:t>o/Move(North)</w:t>
+        <w:t>o/</w:t>
+      </w:r>
+      <w:proofErr w:type="gramStart"/>
+      <w:r>
+        <w:rPr>
+          <w:b/>
+          <w:bCs/>
+        </w:rPr>
+        <w:t>Move(</w:t>
+      </w:r>
+      <w:proofErr w:type="gramEnd"/>
+      <w:r>
+        <w:rPr>
+          <w:b/>
+          <w:bCs/>
+        </w:rPr>
+        <w:t>North)</w:t>
       </w:r>
       <w:r>
         <w:rPr>
@@ -1669,6 +1786,7 @@
           <w:bCs/>
         </w:rPr>
       </w:pPr>
+      <w:proofErr w:type="gramStart"/>
       <w:r>
         <w:rPr>
           <w:b/>
@@ -1683,6 +1801,7 @@
         </w:rPr>
         <w:t>(</w:t>
       </w:r>
+      <w:proofErr w:type="gramEnd"/>
       <w:r>
         <w:rPr>
           <w:b/>
@@ -1725,6 +1844,7 @@
           <w:bCs/>
         </w:rPr>
       </w:pPr>
+      <w:proofErr w:type="gramStart"/>
       <w:r>
         <w:rPr>
           <w:b/>
@@ -1739,6 +1859,7 @@
         </w:rPr>
         <w:t>(</w:t>
       </w:r>
+      <w:proofErr w:type="gramEnd"/>
       <w:r>
         <w:rPr>
           <w:b/>
@@ -1781,6 +1902,7 @@
           <w:bCs/>
         </w:rPr>
       </w:pPr>
+      <w:proofErr w:type="gramStart"/>
       <w:r>
         <w:rPr>
           <w:b/>
@@ -1788,6 +1910,7 @@
         </w:rPr>
         <w:t>Look(</w:t>
       </w:r>
+      <w:proofErr w:type="gramEnd"/>
       <w:r>
         <w:rPr>
           <w:b/>
@@ -1830,12 +1953,21 @@
           <w:bCs/>
         </w:rPr>
       </w:pPr>
-      <w:r>
-        <w:rPr>
-          <w:b/>
-          <w:bCs/>
-        </w:rPr>
-        <w:t xml:space="preserve">Go(East): </w:t>
+      <w:proofErr w:type="gramStart"/>
+      <w:r>
+        <w:rPr>
+          <w:b/>
+          <w:bCs/>
+        </w:rPr>
+        <w:t>Go(</w:t>
+      </w:r>
+      <w:proofErr w:type="gramEnd"/>
+      <w:r>
+        <w:rPr>
+          <w:b/>
+          <w:bCs/>
+        </w:rPr>
+        <w:t xml:space="preserve">East): </w:t>
       </w:r>
       <w:r>
         <w:rPr>
@@ -1858,6 +1990,7 @@
           <w:bCs/>
         </w:rPr>
       </w:pPr>
+      <w:proofErr w:type="gramStart"/>
       <w:r>
         <w:rPr>
           <w:b/>
@@ -1872,6 +2005,7 @@
         </w:rPr>
         <w:t>(</w:t>
       </w:r>
+      <w:proofErr w:type="gramEnd"/>
       <w:r>
         <w:rPr>
           <w:b/>
@@ -1926,8 +2060,17 @@
           <w:b/>
           <w:bCs/>
         </w:rPr>
-        <w:t>/Move(</w:t>
-      </w:r>
+        <w:t>/</w:t>
+      </w:r>
+      <w:proofErr w:type="gramStart"/>
+      <w:r>
+        <w:rPr>
+          <w:b/>
+          <w:bCs/>
+        </w:rPr>
+        <w:t>Move(</w:t>
+      </w:r>
+      <w:proofErr w:type="gramEnd"/>
       <w:r>
         <w:rPr>
           <w:b/>
@@ -2010,12 +2153,21 @@
           <w:bCs/>
         </w:rPr>
       </w:pPr>
-      <w:r>
-        <w:rPr>
-          <w:b/>
-          <w:bCs/>
-        </w:rPr>
-        <w:t xml:space="preserve">Inventory(): </w:t>
+      <w:proofErr w:type="gramStart"/>
+      <w:r>
+        <w:rPr>
+          <w:b/>
+          <w:bCs/>
+        </w:rPr>
+        <w:t>Inventory(</w:t>
+      </w:r>
+      <w:proofErr w:type="gramEnd"/>
+      <w:r>
+        <w:rPr>
+          <w:b/>
+          <w:bCs/>
+        </w:rPr>
+        <w:t xml:space="preserve">): </w:t>
       </w:r>
       <w:r>
         <w:rPr>
@@ -2038,12 +2190,21 @@
           <w:bCs/>
         </w:rPr>
       </w:pPr>
-      <w:r>
-        <w:rPr>
-          <w:b/>
-          <w:bCs/>
-        </w:rPr>
-        <w:t xml:space="preserve">Score(): </w:t>
+      <w:proofErr w:type="gramStart"/>
+      <w:r>
+        <w:rPr>
+          <w:b/>
+          <w:bCs/>
+        </w:rPr>
+        <w:t>Score(</w:t>
+      </w:r>
+      <w:proofErr w:type="gramEnd"/>
+      <w:r>
+        <w:rPr>
+          <w:b/>
+          <w:bCs/>
+        </w:rPr>
+        <w:t xml:space="preserve">): </w:t>
       </w:r>
       <w:r>
         <w:rPr>
@@ -2292,7 +2453,23 @@
           <w:b/>
           <w:bCs/>
         </w:rPr>
-        <w:t>Go/Move(Direction), Look(Direction), Examine(</w:t>
+        <w:t>Go/</w:t>
+      </w:r>
+      <w:proofErr w:type="gramStart"/>
+      <w:r>
+        <w:rPr>
+          <w:b/>
+          <w:bCs/>
+        </w:rPr>
+        <w:t>Move(</w:t>
+      </w:r>
+      <w:proofErr w:type="gramEnd"/>
+      <w:r>
+        <w:rPr>
+          <w:b/>
+          <w:bCs/>
+        </w:rPr>
+        <w:t>Direction), Look(Direction), Examine(</w:t>
       </w:r>
       <w:r>
         <w:rPr>
@@ -2348,8 +2525,17 @@
           <w:b/>
           <w:bCs/>
         </w:rPr>
-        <w:t>Go/Move(</w:t>
-      </w:r>
+        <w:t>Go/</w:t>
+      </w:r>
+      <w:proofErr w:type="gramStart"/>
+      <w:r>
+        <w:rPr>
+          <w:b/>
+          <w:bCs/>
+        </w:rPr>
+        <w:t>Move(</w:t>
+      </w:r>
+      <w:proofErr w:type="gramEnd"/>
       <w:r>
         <w:rPr>
           <w:b/>
@@ -2412,8 +2598,17 @@
           <w:b/>
           <w:bCs/>
         </w:rPr>
-        <w:t>/Move(</w:t>
-      </w:r>
+        <w:t>/</w:t>
+      </w:r>
+      <w:proofErr w:type="gramStart"/>
+      <w:r>
+        <w:rPr>
+          <w:b/>
+          <w:bCs/>
+        </w:rPr>
+        <w:t>Move(</w:t>
+      </w:r>
+      <w:proofErr w:type="gramEnd"/>
       <w:r>
         <w:rPr>
           <w:b/>
@@ -2477,7 +2672,23 @@
           <w:b/>
           <w:bCs/>
         </w:rPr>
-        <w:t>Go/Move(West):</w:t>
+        <w:t>Go/</w:t>
+      </w:r>
+      <w:proofErr w:type="gramStart"/>
+      <w:r>
+        <w:rPr>
+          <w:b/>
+          <w:bCs/>
+        </w:rPr>
+        <w:t>Move(</w:t>
+      </w:r>
+      <w:proofErr w:type="gramEnd"/>
+      <w:r>
+        <w:rPr>
+          <w:b/>
+          <w:bCs/>
+        </w:rPr>
+        <w:t>West):</w:t>
       </w:r>
     </w:p>
     <w:p>
@@ -2504,7 +2715,15 @@
           <w:b/>
           <w:bCs/>
         </w:rPr>
-        <w:t>/Move</w:t>
+        <w:t>/</w:t>
+      </w:r>
+      <w:proofErr w:type="gramStart"/>
+      <w:r>
+        <w:rPr>
+          <w:b/>
+          <w:bCs/>
+        </w:rPr>
+        <w:t>Move</w:t>
       </w:r>
       <w:r>
         <w:rPr>
@@ -2513,6 +2732,7 @@
         </w:rPr>
         <w:t>(</w:t>
       </w:r>
+      <w:proofErr w:type="gramEnd"/>
       <w:r>
         <w:rPr>
           <w:b/>
@@ -2563,12 +2783,21 @@
           <w:bCs/>
         </w:rPr>
       </w:pPr>
-      <w:r>
-        <w:rPr>
-          <w:b/>
-          <w:bCs/>
-        </w:rPr>
-        <w:t xml:space="preserve">Inventory(): </w:t>
+      <w:proofErr w:type="gramStart"/>
+      <w:r>
+        <w:rPr>
+          <w:b/>
+          <w:bCs/>
+        </w:rPr>
+        <w:t>Inventory(</w:t>
+      </w:r>
+      <w:proofErr w:type="gramEnd"/>
+      <w:r>
+        <w:rPr>
+          <w:b/>
+          <w:bCs/>
+        </w:rPr>
+        <w:t xml:space="preserve">): </w:t>
       </w:r>
       <w:r>
         <w:rPr>
@@ -2591,12 +2820,21 @@
           <w:bCs/>
         </w:rPr>
       </w:pPr>
-      <w:r>
-        <w:rPr>
-          <w:b/>
-          <w:bCs/>
-        </w:rPr>
-        <w:t xml:space="preserve">Examine(Nest): </w:t>
+      <w:proofErr w:type="gramStart"/>
+      <w:r>
+        <w:rPr>
+          <w:b/>
+          <w:bCs/>
+        </w:rPr>
+        <w:t>Examine(</w:t>
+      </w:r>
+      <w:proofErr w:type="gramEnd"/>
+      <w:r>
+        <w:rPr>
+          <w:b/>
+          <w:bCs/>
+        </w:rPr>
+        <w:t xml:space="preserve">Nest): </w:t>
       </w:r>
       <w:r>
         <w:rPr>
@@ -2640,8 +2878,17 @@
           <w:b/>
           <w:bCs/>
         </w:rPr>
-        <w:t>Release/Free(</w:t>
-      </w:r>
+        <w:t>Release/</w:t>
+      </w:r>
+      <w:proofErr w:type="gramStart"/>
+      <w:r>
+        <w:rPr>
+          <w:b/>
+          <w:bCs/>
+        </w:rPr>
+        <w:t>Free(</w:t>
+      </w:r>
+      <w:proofErr w:type="gramEnd"/>
       <w:r>
         <w:rPr>
           <w:b/>
@@ -2786,7 +3033,23 @@
           <w:b/>
           <w:bCs/>
         </w:rPr>
-        <w:t>Go/Move(Direction), Look(Direction</w:t>
+        <w:t>Go/</w:t>
+      </w:r>
+      <w:proofErr w:type="gramStart"/>
+      <w:r>
+        <w:rPr>
+          <w:b/>
+          <w:bCs/>
+        </w:rPr>
+        <w:t>Move(</w:t>
+      </w:r>
+      <w:proofErr w:type="gramEnd"/>
+      <w:r>
+        <w:rPr>
+          <w:b/>
+          <w:bCs/>
+        </w:rPr>
+        <w:t>Direction), Look(Direction</w:t>
       </w:r>
       <w:r>
         <w:rPr>
@@ -2862,7 +3125,23 @@
           <w:b/>
           <w:bCs/>
         </w:rPr>
-        <w:t>/Hand(Donut)</w:t>
+        <w:t>/</w:t>
+      </w:r>
+      <w:proofErr w:type="gramStart"/>
+      <w:r>
+        <w:rPr>
+          <w:b/>
+          <w:bCs/>
+        </w:rPr>
+        <w:t>Hand(</w:t>
+      </w:r>
+      <w:proofErr w:type="gramEnd"/>
+      <w:r>
+        <w:rPr>
+          <w:b/>
+          <w:bCs/>
+        </w:rPr>
+        <w:t>Donut)</w:t>
       </w:r>
       <w:r>
         <w:rPr>
@@ -2908,12 +3187,21 @@
           <w:bCs/>
         </w:rPr>
       </w:pPr>
-      <w:r>
-        <w:rPr>
-          <w:b/>
-          <w:bCs/>
-        </w:rPr>
-        <w:t xml:space="preserve">Attack(Dean): </w:t>
+      <w:proofErr w:type="gramStart"/>
+      <w:r>
+        <w:rPr>
+          <w:b/>
+          <w:bCs/>
+        </w:rPr>
+        <w:t>Attack(</w:t>
+      </w:r>
+      <w:proofErr w:type="gramEnd"/>
+      <w:r>
+        <w:rPr>
+          <w:b/>
+          <w:bCs/>
+        </w:rPr>
+        <w:t xml:space="preserve">Dean): </w:t>
       </w:r>
       <w:r>
         <w:rPr>
@@ -2973,7 +3261,23 @@
           <w:b/>
           <w:bCs/>
         </w:rPr>
-        <w:t xml:space="preserve">Go/Move(North): </w:t>
+        <w:t>Go/</w:t>
+      </w:r>
+      <w:proofErr w:type="gramStart"/>
+      <w:r>
+        <w:rPr>
+          <w:b/>
+          <w:bCs/>
+        </w:rPr>
+        <w:t>Move(</w:t>
+      </w:r>
+      <w:proofErr w:type="gramEnd"/>
+      <w:r>
+        <w:rPr>
+          <w:b/>
+          <w:bCs/>
+        </w:rPr>
+        <w:t xml:space="preserve">North): </w:t>
       </w:r>
     </w:p>
     <w:p>
@@ -3073,8 +3377,17 @@
           <w:b/>
           <w:bCs/>
         </w:rPr>
-        <w:t>/Move(</w:t>
-      </w:r>
+        <w:t>/</w:t>
+      </w:r>
+      <w:proofErr w:type="gramStart"/>
+      <w:r>
+        <w:rPr>
+          <w:b/>
+          <w:bCs/>
+        </w:rPr>
+        <w:t>Move(</w:t>
+      </w:r>
+      <w:proofErr w:type="gramEnd"/>
       <w:r>
         <w:rPr>
           <w:b/>
@@ -3129,8 +3442,17 @@
           <w:b/>
           <w:bCs/>
         </w:rPr>
-        <w:t>/Move(</w:t>
-      </w:r>
+        <w:t>/</w:t>
+      </w:r>
+      <w:proofErr w:type="gramStart"/>
+      <w:r>
+        <w:rPr>
+          <w:b/>
+          <w:bCs/>
+        </w:rPr>
+        <w:t>Move(</w:t>
+      </w:r>
+      <w:proofErr w:type="gramEnd"/>
       <w:r>
         <w:rPr>
           <w:b/>
@@ -3210,7 +3532,23 @@
           <w:b/>
           <w:bCs/>
         </w:rPr>
-        <w:t xml:space="preserve">Go/Move(South): </w:t>
+        <w:t>Go/</w:t>
+      </w:r>
+      <w:proofErr w:type="gramStart"/>
+      <w:r>
+        <w:rPr>
+          <w:b/>
+          <w:bCs/>
+        </w:rPr>
+        <w:t>Move(</w:t>
+      </w:r>
+      <w:proofErr w:type="gramEnd"/>
+      <w:r>
+        <w:rPr>
+          <w:b/>
+          <w:bCs/>
+        </w:rPr>
+        <w:t xml:space="preserve">South): </w:t>
       </w:r>
       <w:r>
         <w:rPr>
@@ -3273,13 +3611,22 @@
           <w:bCs/>
         </w:rPr>
       </w:pPr>
+      <w:proofErr w:type="gramStart"/>
       <w:r>
         <w:rPr>
           <w:b/>
           <w:bCs/>
         </w:rPr>
         <w:lastRenderedPageBreak/>
-        <w:t xml:space="preserve">Inventory(): </w:t>
+        <w:t>Inventory(</w:t>
+      </w:r>
+      <w:proofErr w:type="gramEnd"/>
+      <w:r>
+        <w:rPr>
+          <w:b/>
+          <w:bCs/>
+        </w:rPr>
+        <w:t xml:space="preserve">): </w:t>
       </w:r>
       <w:r>
         <w:rPr>
@@ -3397,7 +3744,23 @@
           <w:b/>
           <w:bCs/>
         </w:rPr>
-        <w:t>Go/Move(Direction), Look(Direction), Score(), Diagnostic(), Get/Take(Key), Examine(Key), Inventory</w:t>
+        <w:t>Go/</w:t>
+      </w:r>
+      <w:proofErr w:type="gramStart"/>
+      <w:r>
+        <w:rPr>
+          <w:b/>
+          <w:bCs/>
+        </w:rPr>
+        <w:t>Move(</w:t>
+      </w:r>
+      <w:proofErr w:type="gramEnd"/>
+      <w:r>
+        <w:rPr>
+          <w:b/>
+          <w:bCs/>
+        </w:rPr>
+        <w:t>Direction), Look(Direction), Score(), Diagnostic(), Get/Take(Key), Examine(Key), Inventory</w:t>
       </w:r>
       <w:r>
         <w:rPr>
@@ -3424,8 +3787,17 @@
           <w:b/>
           <w:bCs/>
         </w:rPr>
-        <w:t>Go/Move(</w:t>
-      </w:r>
+        <w:t>Go/</w:t>
+      </w:r>
+      <w:proofErr w:type="gramStart"/>
+      <w:r>
+        <w:rPr>
+          <w:b/>
+          <w:bCs/>
+        </w:rPr>
+        <w:t>Move(</w:t>
+      </w:r>
+      <w:proofErr w:type="gramEnd"/>
       <w:r>
         <w:rPr>
           <w:b/>
@@ -3474,7 +3846,23 @@
           <w:b/>
           <w:bCs/>
         </w:rPr>
-        <w:t xml:space="preserve">Go/Move(East): </w:t>
+        <w:t>Go/</w:t>
+      </w:r>
+      <w:proofErr w:type="gramStart"/>
+      <w:r>
+        <w:rPr>
+          <w:b/>
+          <w:bCs/>
+        </w:rPr>
+        <w:t>Move(</w:t>
+      </w:r>
+      <w:proofErr w:type="gramEnd"/>
+      <w:r>
+        <w:rPr>
+          <w:b/>
+          <w:bCs/>
+        </w:rPr>
+        <w:t xml:space="preserve">East): </w:t>
       </w:r>
       <w:r>
         <w:rPr>
@@ -3510,7 +3898,23 @@
           <w:b/>
           <w:bCs/>
         </w:rPr>
-        <w:t xml:space="preserve">Go/Move(West): </w:t>
+        <w:t>Go/</w:t>
+      </w:r>
+      <w:proofErr w:type="gramStart"/>
+      <w:r>
+        <w:rPr>
+          <w:b/>
+          <w:bCs/>
+        </w:rPr>
+        <w:t>Move(</w:t>
+      </w:r>
+      <w:proofErr w:type="gramEnd"/>
+      <w:r>
+        <w:rPr>
+          <w:b/>
+          <w:bCs/>
+        </w:rPr>
+        <w:t xml:space="preserve">West): </w:t>
       </w:r>
       <w:r>
         <w:rPr>
@@ -3538,7 +3942,23 @@
           <w:b/>
           <w:bCs/>
         </w:rPr>
-        <w:t xml:space="preserve">Go/Move(South): </w:t>
+        <w:t>Go/</w:t>
+      </w:r>
+      <w:proofErr w:type="gramStart"/>
+      <w:r>
+        <w:rPr>
+          <w:b/>
+          <w:bCs/>
+        </w:rPr>
+        <w:t>Move(</w:t>
+      </w:r>
+      <w:proofErr w:type="gramEnd"/>
+      <w:r>
+        <w:rPr>
+          <w:b/>
+          <w:bCs/>
+        </w:rPr>
+        <w:t xml:space="preserve">South): </w:t>
       </w:r>
       <w:r>
         <w:rPr>
@@ -3569,12 +3989,21 @@
           <w:bCs/>
         </w:rPr>
       </w:pPr>
-      <w:r>
-        <w:rPr>
-          <w:b/>
-          <w:bCs/>
-        </w:rPr>
-        <w:t xml:space="preserve">Inventory(): </w:t>
+      <w:proofErr w:type="gramStart"/>
+      <w:r>
+        <w:rPr>
+          <w:b/>
+          <w:bCs/>
+        </w:rPr>
+        <w:t>Inventory(</w:t>
+      </w:r>
+      <w:proofErr w:type="gramEnd"/>
+      <w:r>
+        <w:rPr>
+          <w:b/>
+          <w:bCs/>
+        </w:rPr>
+        <w:t xml:space="preserve">): </w:t>
       </w:r>
       <w:r>
         <w:rPr>
@@ -3602,7 +4031,23 @@
           <w:b/>
           <w:bCs/>
         </w:rPr>
-        <w:t xml:space="preserve">Get/Take(Key): </w:t>
+        <w:t>Get/</w:t>
+      </w:r>
+      <w:proofErr w:type="gramStart"/>
+      <w:r>
+        <w:rPr>
+          <w:b/>
+          <w:bCs/>
+        </w:rPr>
+        <w:t>Take(</w:t>
+      </w:r>
+      <w:proofErr w:type="gramEnd"/>
+      <w:r>
+        <w:rPr>
+          <w:b/>
+          <w:bCs/>
+        </w:rPr>
+        <w:t xml:space="preserve">Key): </w:t>
       </w:r>
       <w:r>
         <w:rPr>
@@ -3625,12 +4070,21 @@
           <w:bCs/>
         </w:rPr>
       </w:pPr>
-      <w:r>
-        <w:rPr>
-          <w:b/>
-          <w:bCs/>
-        </w:rPr>
-        <w:t xml:space="preserve">Examine(Key): </w:t>
+      <w:proofErr w:type="gramStart"/>
+      <w:r>
+        <w:rPr>
+          <w:b/>
+          <w:bCs/>
+        </w:rPr>
+        <w:t>Examine(</w:t>
+      </w:r>
+      <w:proofErr w:type="gramEnd"/>
+      <w:r>
+        <w:rPr>
+          <w:b/>
+          <w:bCs/>
+        </w:rPr>
+        <w:t xml:space="preserve">Key): </w:t>
       </w:r>
       <w:r>
         <w:rPr>

</xml_diff>